<commit_message>
645. Set Mismatch problem solved
</commit_message>
<xml_diff>
--- a/LeetCode/LeetCode.docx
+++ b/LeetCode/LeetCode.docx
@@ -17605,6 +17605,117 @@
     </w:p>
     <w:p>
       <w:pPr>
+        <w:shd w:val="clear" w:color="auto" w:fill="FFFFFE"/>
+        <w:spacing w:after="0" w:line="285" w:lineRule="atLeast"/>
+        <w:rPr>
+          <w:rFonts w:ascii="Consolas" w:eastAsia="Times New Roman" w:hAnsi="Consolas" w:cs="Times New Roman"/>
+          <w:color w:val="000000"/>
+          <w:sz w:val="21"/>
+          <w:szCs w:val="21"/>
+        </w:rPr>
+      </w:pPr>
+    </w:p>
+    <w:p>
+      <w:pPr>
+        <w:shd w:val="clear" w:color="auto" w:fill="FFFFFF"/>
+        <w:spacing w:line="270" w:lineRule="atLeast"/>
+        <w:rPr>
+          <w:rFonts w:ascii="Consolas" w:eastAsia="Times New Roman" w:hAnsi="Consolas" w:cs="Times New Roman"/>
+          <w:color w:val="000000"/>
+          <w:sz w:val="20"/>
+          <w:szCs w:val="20"/>
+        </w:rPr>
+      </w:pPr>
+      <w:r>
+        <w:rPr>
+          <w:rFonts w:ascii="Consolas" w:eastAsia="Times New Roman" w:hAnsi="Consolas" w:cs="Times New Roman"/>
+          <w:color w:val="000000"/>
+          <w:sz w:val="21"/>
+          <w:szCs w:val="21"/>
+        </w:rPr>
+        <w:t>645. Set Mismatch</w:t>
+      </w:r>
+      <w:r>
+        <w:rPr>
+          <w:rFonts w:ascii="Consolas" w:eastAsia="Times New Roman" w:hAnsi="Consolas" w:cs="Times New Roman"/>
+          <w:color w:val="000000"/>
+          <w:sz w:val="21"/>
+          <w:szCs w:val="21"/>
+        </w:rPr>
+        <w:br/>
+      </w:r>
+      <w:r>
+        <w:rPr>
+          <w:rFonts w:ascii="Consolas" w:eastAsia="Times New Roman" w:hAnsi="Consolas" w:cs="Times New Roman"/>
+          <w:color w:val="0000FF"/>
+          <w:sz w:val="20"/>
+          <w:szCs w:val="20"/>
+        </w:rPr>
+        <w:t>function</w:t>
+      </w:r>
+      <w:r>
+        <w:rPr>
+          <w:rFonts w:ascii="Consolas" w:eastAsia="Times New Roman" w:hAnsi="Consolas" w:cs="Times New Roman"/>
+          <w:color w:val="000000"/>
+          <w:sz w:val="20"/>
+          <w:szCs w:val="20"/>
+        </w:rPr>
+        <w:t xml:space="preserve"> </w:t>
+      </w:r>
+      <w:proofErr w:type="spellStart"/>
+      <w:proofErr w:type="gramStart"/>
+      <w:r>
+        <w:rPr>
+          <w:rFonts w:ascii="Consolas" w:eastAsia="Times New Roman" w:hAnsi="Consolas" w:cs="Times New Roman"/>
+          <w:color w:val="795E26"/>
+          <w:sz w:val="20"/>
+          <w:szCs w:val="20"/>
+        </w:rPr>
+        <w:t>findErrorNums</w:t>
+      </w:r>
+      <w:proofErr w:type="spellEnd"/>
+      <w:r>
+        <w:rPr>
+          <w:rFonts w:ascii="Consolas" w:eastAsia="Times New Roman" w:hAnsi="Consolas" w:cs="Times New Roman"/>
+          <w:color w:val="000000"/>
+          <w:sz w:val="20"/>
+          <w:szCs w:val="20"/>
+        </w:rPr>
+        <w:t>(</w:t>
+      </w:r>
+      <w:proofErr w:type="gramEnd"/>
+      <w:r>
+        <w:rPr>
+          <w:rFonts w:ascii="Consolas" w:eastAsia="Times New Roman" w:hAnsi="Consolas" w:cs="Times New Roman"/>
+          <w:color w:val="001080"/>
+          <w:sz w:val="20"/>
+          <w:szCs w:val="20"/>
+        </w:rPr>
+        <w:t>$</w:t>
+      </w:r>
+      <w:proofErr w:type="spellStart"/>
+      <w:r>
+        <w:rPr>
+          <w:rFonts w:ascii="Consolas" w:eastAsia="Times New Roman" w:hAnsi="Consolas" w:cs="Times New Roman"/>
+          <w:color w:val="001080"/>
+          <w:sz w:val="20"/>
+          <w:szCs w:val="20"/>
+        </w:rPr>
+        <w:t>nums</w:t>
+      </w:r>
+      <w:proofErr w:type="spellEnd"/>
+      <w:r>
+        <w:rPr>
+          <w:rFonts w:ascii="Consolas" w:eastAsia="Times New Roman" w:hAnsi="Consolas" w:cs="Times New Roman"/>
+          <w:color w:val="000000"/>
+          <w:sz w:val="20"/>
+          <w:szCs w:val="20"/>
+        </w:rPr>
+        <w:t>) {</w:t>
+      </w:r>
+    </w:p>
+    <w:p>
+      <w:pPr>
         <w:shd w:val="clear" w:color="auto" w:fill="FFFFFF"/>
         <w:spacing w:after="0" w:line="270" w:lineRule="atLeast"/>
         <w:rPr>
@@ -17614,8 +17725,1199 @@
           <w:szCs w:val="20"/>
         </w:rPr>
       </w:pPr>
+      <w:r>
+        <w:rPr>
+          <w:rFonts w:ascii="Consolas" w:eastAsia="Times New Roman" w:hAnsi="Consolas" w:cs="Times New Roman"/>
+          <w:color w:val="000000"/>
+          <w:sz w:val="20"/>
+          <w:szCs w:val="20"/>
+        </w:rPr>
+        <w:t xml:space="preserve">        </w:t>
+      </w:r>
+      <w:r>
+        <w:rPr>
+          <w:rFonts w:ascii="Consolas" w:eastAsia="Times New Roman" w:hAnsi="Consolas" w:cs="Times New Roman"/>
+          <w:color w:val="001080"/>
+          <w:sz w:val="20"/>
+          <w:szCs w:val="20"/>
+        </w:rPr>
+        <w:t>$n</w:t>
+      </w:r>
+      <w:r>
+        <w:rPr>
+          <w:rFonts w:ascii="Consolas" w:eastAsia="Times New Roman" w:hAnsi="Consolas" w:cs="Times New Roman"/>
+          <w:color w:val="000000"/>
+          <w:sz w:val="20"/>
+          <w:szCs w:val="20"/>
+        </w:rPr>
+        <w:t xml:space="preserve"> = </w:t>
+      </w:r>
+      <w:proofErr w:type="gramStart"/>
+      <w:r>
+        <w:rPr>
+          <w:rFonts w:ascii="Consolas" w:eastAsia="Times New Roman" w:hAnsi="Consolas" w:cs="Times New Roman"/>
+          <w:color w:val="795E26"/>
+          <w:sz w:val="20"/>
+          <w:szCs w:val="20"/>
+        </w:rPr>
+        <w:t>count</w:t>
+      </w:r>
+      <w:r>
+        <w:rPr>
+          <w:rFonts w:ascii="Consolas" w:eastAsia="Times New Roman" w:hAnsi="Consolas" w:cs="Times New Roman"/>
+          <w:color w:val="000000"/>
+          <w:sz w:val="20"/>
+          <w:szCs w:val="20"/>
+        </w:rPr>
+        <w:t>(</w:t>
+      </w:r>
+      <w:proofErr w:type="gramEnd"/>
+      <w:r>
+        <w:rPr>
+          <w:rFonts w:ascii="Consolas" w:eastAsia="Times New Roman" w:hAnsi="Consolas" w:cs="Times New Roman"/>
+          <w:color w:val="001080"/>
+          <w:sz w:val="20"/>
+          <w:szCs w:val="20"/>
+        </w:rPr>
+        <w:t>$</w:t>
+      </w:r>
+      <w:proofErr w:type="spellStart"/>
+      <w:r>
+        <w:rPr>
+          <w:rFonts w:ascii="Consolas" w:eastAsia="Times New Roman" w:hAnsi="Consolas" w:cs="Times New Roman"/>
+          <w:color w:val="001080"/>
+          <w:sz w:val="20"/>
+          <w:szCs w:val="20"/>
+        </w:rPr>
+        <w:t>nums</w:t>
+      </w:r>
+      <w:proofErr w:type="spellEnd"/>
+      <w:r>
+        <w:rPr>
+          <w:rFonts w:ascii="Consolas" w:eastAsia="Times New Roman" w:hAnsi="Consolas" w:cs="Times New Roman"/>
+          <w:color w:val="000000"/>
+          <w:sz w:val="20"/>
+          <w:szCs w:val="20"/>
+        </w:rPr>
+        <w:t>);</w:t>
+      </w:r>
+    </w:p>
+    <w:p>
+      <w:pPr>
+        <w:shd w:val="clear" w:color="auto" w:fill="FFFFFF"/>
+        <w:spacing w:after="0" w:line="270" w:lineRule="atLeast"/>
+        <w:rPr>
+          <w:rFonts w:ascii="Consolas" w:eastAsia="Times New Roman" w:hAnsi="Consolas" w:cs="Times New Roman"/>
+          <w:color w:val="000000"/>
+          <w:sz w:val="20"/>
+          <w:szCs w:val="20"/>
+        </w:rPr>
+      </w:pPr>
+      <w:r>
+        <w:rPr>
+          <w:rFonts w:ascii="Consolas" w:eastAsia="Times New Roman" w:hAnsi="Consolas" w:cs="Times New Roman"/>
+          <w:color w:val="000000"/>
+          <w:sz w:val="20"/>
+          <w:szCs w:val="20"/>
+        </w:rPr>
+        <w:t xml:space="preserve">        </w:t>
+      </w:r>
+      <w:r>
+        <w:rPr>
+          <w:rFonts w:ascii="Consolas" w:eastAsia="Times New Roman" w:hAnsi="Consolas" w:cs="Times New Roman"/>
+          <w:color w:val="001080"/>
+          <w:sz w:val="20"/>
+          <w:szCs w:val="20"/>
+        </w:rPr>
+        <w:t>$</w:t>
+      </w:r>
+      <w:proofErr w:type="spellStart"/>
+      <w:r>
+        <w:rPr>
+          <w:rFonts w:ascii="Consolas" w:eastAsia="Times New Roman" w:hAnsi="Consolas" w:cs="Times New Roman"/>
+          <w:color w:val="001080"/>
+          <w:sz w:val="20"/>
+          <w:szCs w:val="20"/>
+        </w:rPr>
+        <w:t>hashMap</w:t>
+      </w:r>
+      <w:proofErr w:type="spellEnd"/>
+      <w:r>
+        <w:rPr>
+          <w:rFonts w:ascii="Consolas" w:eastAsia="Times New Roman" w:hAnsi="Consolas" w:cs="Times New Roman"/>
+          <w:color w:val="000000"/>
+          <w:sz w:val="20"/>
+          <w:szCs w:val="20"/>
+        </w:rPr>
+        <w:t xml:space="preserve"> = </w:t>
+      </w:r>
+      <w:proofErr w:type="spellStart"/>
+      <w:r>
+        <w:rPr>
+          <w:rFonts w:ascii="Consolas" w:eastAsia="Times New Roman" w:hAnsi="Consolas" w:cs="Times New Roman"/>
+          <w:color w:val="795E26"/>
+          <w:sz w:val="20"/>
+          <w:szCs w:val="20"/>
+        </w:rPr>
+        <w:t>array_count_</w:t>
+      </w:r>
+      <w:proofErr w:type="gramStart"/>
+      <w:r>
+        <w:rPr>
+          <w:rFonts w:ascii="Consolas" w:eastAsia="Times New Roman" w:hAnsi="Consolas" w:cs="Times New Roman"/>
+          <w:color w:val="795E26"/>
+          <w:sz w:val="20"/>
+          <w:szCs w:val="20"/>
+        </w:rPr>
+        <w:t>values</w:t>
+      </w:r>
+      <w:proofErr w:type="spellEnd"/>
+      <w:r>
+        <w:rPr>
+          <w:rFonts w:ascii="Consolas" w:eastAsia="Times New Roman" w:hAnsi="Consolas" w:cs="Times New Roman"/>
+          <w:color w:val="000000"/>
+          <w:sz w:val="20"/>
+          <w:szCs w:val="20"/>
+        </w:rPr>
+        <w:t>(</w:t>
+      </w:r>
+      <w:proofErr w:type="gramEnd"/>
+      <w:r>
+        <w:rPr>
+          <w:rFonts w:ascii="Consolas" w:eastAsia="Times New Roman" w:hAnsi="Consolas" w:cs="Times New Roman"/>
+          <w:color w:val="001080"/>
+          <w:sz w:val="20"/>
+          <w:szCs w:val="20"/>
+        </w:rPr>
+        <w:t>$</w:t>
+      </w:r>
+      <w:proofErr w:type="spellStart"/>
+      <w:r>
+        <w:rPr>
+          <w:rFonts w:ascii="Consolas" w:eastAsia="Times New Roman" w:hAnsi="Consolas" w:cs="Times New Roman"/>
+          <w:color w:val="001080"/>
+          <w:sz w:val="20"/>
+          <w:szCs w:val="20"/>
+        </w:rPr>
+        <w:t>nums</w:t>
+      </w:r>
+      <w:proofErr w:type="spellEnd"/>
+      <w:r>
+        <w:rPr>
+          <w:rFonts w:ascii="Consolas" w:eastAsia="Times New Roman" w:hAnsi="Consolas" w:cs="Times New Roman"/>
+          <w:color w:val="000000"/>
+          <w:sz w:val="20"/>
+          <w:szCs w:val="20"/>
+        </w:rPr>
+        <w:t>);</w:t>
+      </w:r>
+    </w:p>
+    <w:p>
+      <w:pPr>
+        <w:shd w:val="clear" w:color="auto" w:fill="FFFFFF"/>
+        <w:spacing w:after="0" w:line="270" w:lineRule="atLeast"/>
+        <w:rPr>
+          <w:rFonts w:ascii="Consolas" w:eastAsia="Times New Roman" w:hAnsi="Consolas" w:cs="Times New Roman"/>
+          <w:color w:val="000000"/>
+          <w:sz w:val="20"/>
+          <w:szCs w:val="20"/>
+        </w:rPr>
+      </w:pPr>
+    </w:p>
+    <w:p>
+      <w:pPr>
+        <w:shd w:val="clear" w:color="auto" w:fill="FFFFFF"/>
+        <w:spacing w:after="0" w:line="270" w:lineRule="atLeast"/>
+        <w:rPr>
+          <w:rFonts w:ascii="Consolas" w:eastAsia="Times New Roman" w:hAnsi="Consolas" w:cs="Times New Roman"/>
+          <w:color w:val="000000"/>
+          <w:sz w:val="20"/>
+          <w:szCs w:val="20"/>
+        </w:rPr>
+      </w:pPr>
+      <w:r>
+        <w:rPr>
+          <w:rFonts w:ascii="Consolas" w:eastAsia="Times New Roman" w:hAnsi="Consolas" w:cs="Times New Roman"/>
+          <w:color w:val="000000"/>
+          <w:sz w:val="20"/>
+          <w:szCs w:val="20"/>
+        </w:rPr>
+        <w:t xml:space="preserve">        </w:t>
+      </w:r>
+      <w:r>
+        <w:rPr>
+          <w:rFonts w:ascii="Consolas" w:eastAsia="Times New Roman" w:hAnsi="Consolas" w:cs="Times New Roman"/>
+          <w:color w:val="001080"/>
+          <w:sz w:val="20"/>
+          <w:szCs w:val="20"/>
+        </w:rPr>
+        <w:t>$duplicate</w:t>
+      </w:r>
+      <w:r>
+        <w:rPr>
+          <w:rFonts w:ascii="Consolas" w:eastAsia="Times New Roman" w:hAnsi="Consolas" w:cs="Times New Roman"/>
+          <w:color w:val="000000"/>
+          <w:sz w:val="20"/>
+          <w:szCs w:val="20"/>
+        </w:rPr>
+        <w:t xml:space="preserve"> = </w:t>
+      </w:r>
+      <w:r>
+        <w:rPr>
+          <w:rFonts w:ascii="Consolas" w:eastAsia="Times New Roman" w:hAnsi="Consolas" w:cs="Times New Roman"/>
+          <w:color w:val="0000FF"/>
+          <w:sz w:val="20"/>
+          <w:szCs w:val="20"/>
+        </w:rPr>
+        <w:t>null</w:t>
+      </w:r>
+      <w:r>
+        <w:rPr>
+          <w:rFonts w:ascii="Consolas" w:eastAsia="Times New Roman" w:hAnsi="Consolas" w:cs="Times New Roman"/>
+          <w:color w:val="000000"/>
+          <w:sz w:val="20"/>
+          <w:szCs w:val="20"/>
+        </w:rPr>
+        <w:t>;</w:t>
+      </w:r>
+    </w:p>
+    <w:p>
+      <w:pPr>
+        <w:shd w:val="clear" w:color="auto" w:fill="FFFFFF"/>
+        <w:spacing w:after="0" w:line="270" w:lineRule="atLeast"/>
+        <w:rPr>
+          <w:rFonts w:ascii="Consolas" w:eastAsia="Times New Roman" w:hAnsi="Consolas" w:cs="Times New Roman"/>
+          <w:color w:val="000000"/>
+          <w:sz w:val="20"/>
+          <w:szCs w:val="20"/>
+        </w:rPr>
+      </w:pPr>
+      <w:r>
+        <w:rPr>
+          <w:rFonts w:ascii="Consolas" w:eastAsia="Times New Roman" w:hAnsi="Consolas" w:cs="Times New Roman"/>
+          <w:color w:val="000000"/>
+          <w:sz w:val="20"/>
+          <w:szCs w:val="20"/>
+        </w:rPr>
+        <w:t xml:space="preserve">        </w:t>
+      </w:r>
+      <w:r>
+        <w:rPr>
+          <w:rFonts w:ascii="Consolas" w:eastAsia="Times New Roman" w:hAnsi="Consolas" w:cs="Times New Roman"/>
+          <w:color w:val="001080"/>
+          <w:sz w:val="20"/>
+          <w:szCs w:val="20"/>
+        </w:rPr>
+        <w:t>$missing</w:t>
+      </w:r>
+      <w:r>
+        <w:rPr>
+          <w:rFonts w:ascii="Consolas" w:eastAsia="Times New Roman" w:hAnsi="Consolas" w:cs="Times New Roman"/>
+          <w:color w:val="000000"/>
+          <w:sz w:val="20"/>
+          <w:szCs w:val="20"/>
+        </w:rPr>
+        <w:t xml:space="preserve"> = </w:t>
+      </w:r>
+      <w:r>
+        <w:rPr>
+          <w:rFonts w:ascii="Consolas" w:eastAsia="Times New Roman" w:hAnsi="Consolas" w:cs="Times New Roman"/>
+          <w:color w:val="0000FF"/>
+          <w:sz w:val="20"/>
+          <w:szCs w:val="20"/>
+        </w:rPr>
+        <w:t>null</w:t>
+      </w:r>
+      <w:r>
+        <w:rPr>
+          <w:rFonts w:ascii="Consolas" w:eastAsia="Times New Roman" w:hAnsi="Consolas" w:cs="Times New Roman"/>
+          <w:color w:val="000000"/>
+          <w:sz w:val="20"/>
+          <w:szCs w:val="20"/>
+        </w:rPr>
+        <w:t>;</w:t>
+      </w:r>
+    </w:p>
+    <w:p>
+      <w:pPr>
+        <w:shd w:val="clear" w:color="auto" w:fill="FFFFFF"/>
+        <w:spacing w:after="0" w:line="270" w:lineRule="atLeast"/>
+        <w:rPr>
+          <w:rFonts w:ascii="Consolas" w:eastAsia="Times New Roman" w:hAnsi="Consolas" w:cs="Times New Roman"/>
+          <w:color w:val="000000"/>
+          <w:sz w:val="20"/>
+          <w:szCs w:val="20"/>
+        </w:rPr>
+      </w:pPr>
+    </w:p>
+    <w:p>
+      <w:pPr>
+        <w:shd w:val="clear" w:color="auto" w:fill="FFFFFF"/>
+        <w:spacing w:after="0" w:line="270" w:lineRule="atLeast"/>
+        <w:rPr>
+          <w:rFonts w:ascii="Consolas" w:eastAsia="Times New Roman" w:hAnsi="Consolas" w:cs="Times New Roman"/>
+          <w:color w:val="000000"/>
+          <w:sz w:val="20"/>
+          <w:szCs w:val="20"/>
+        </w:rPr>
+      </w:pPr>
+      <w:r>
+        <w:rPr>
+          <w:rFonts w:ascii="Consolas" w:eastAsia="Times New Roman" w:hAnsi="Consolas" w:cs="Times New Roman"/>
+          <w:color w:val="000000"/>
+          <w:sz w:val="20"/>
+          <w:szCs w:val="20"/>
+        </w:rPr>
+        <w:t xml:space="preserve">        </w:t>
+      </w:r>
+      <w:proofErr w:type="gramStart"/>
+      <w:r>
+        <w:rPr>
+          <w:rFonts w:ascii="Consolas" w:eastAsia="Times New Roman" w:hAnsi="Consolas" w:cs="Times New Roman"/>
+          <w:color w:val="AF00DB"/>
+          <w:sz w:val="20"/>
+          <w:szCs w:val="20"/>
+        </w:rPr>
+        <w:t>for</w:t>
+      </w:r>
+      <w:proofErr w:type="gramEnd"/>
+      <w:r>
+        <w:rPr>
+          <w:rFonts w:ascii="Consolas" w:eastAsia="Times New Roman" w:hAnsi="Consolas" w:cs="Times New Roman"/>
+          <w:color w:val="000000"/>
+          <w:sz w:val="20"/>
+          <w:szCs w:val="20"/>
+        </w:rPr>
+        <w:t xml:space="preserve"> (</w:t>
+      </w:r>
+      <w:r>
+        <w:rPr>
+          <w:rFonts w:ascii="Consolas" w:eastAsia="Times New Roman" w:hAnsi="Consolas" w:cs="Times New Roman"/>
+          <w:color w:val="001080"/>
+          <w:sz w:val="20"/>
+          <w:szCs w:val="20"/>
+        </w:rPr>
+        <w:t>$</w:t>
+      </w:r>
+      <w:proofErr w:type="spellStart"/>
+      <w:r>
+        <w:rPr>
+          <w:rFonts w:ascii="Consolas" w:eastAsia="Times New Roman" w:hAnsi="Consolas" w:cs="Times New Roman"/>
+          <w:color w:val="001080"/>
+          <w:sz w:val="20"/>
+          <w:szCs w:val="20"/>
+        </w:rPr>
+        <w:t>i</w:t>
+      </w:r>
+      <w:proofErr w:type="spellEnd"/>
+      <w:r>
+        <w:rPr>
+          <w:rFonts w:ascii="Consolas" w:eastAsia="Times New Roman" w:hAnsi="Consolas" w:cs="Times New Roman"/>
+          <w:color w:val="000000"/>
+          <w:sz w:val="20"/>
+          <w:szCs w:val="20"/>
+        </w:rPr>
+        <w:t xml:space="preserve"> = </w:t>
+      </w:r>
+      <w:r>
+        <w:rPr>
+          <w:rFonts w:ascii="Consolas" w:eastAsia="Times New Roman" w:hAnsi="Consolas" w:cs="Times New Roman"/>
+          <w:color w:val="098658"/>
+          <w:sz w:val="20"/>
+          <w:szCs w:val="20"/>
+        </w:rPr>
+        <w:t>1</w:t>
+      </w:r>
+      <w:r>
+        <w:rPr>
+          <w:rFonts w:ascii="Consolas" w:eastAsia="Times New Roman" w:hAnsi="Consolas" w:cs="Times New Roman"/>
+          <w:color w:val="000000"/>
+          <w:sz w:val="20"/>
+          <w:szCs w:val="20"/>
+        </w:rPr>
+        <w:t xml:space="preserve">; </w:t>
+      </w:r>
+      <w:r>
+        <w:rPr>
+          <w:rFonts w:ascii="Consolas" w:eastAsia="Times New Roman" w:hAnsi="Consolas" w:cs="Times New Roman"/>
+          <w:color w:val="001080"/>
+          <w:sz w:val="20"/>
+          <w:szCs w:val="20"/>
+        </w:rPr>
+        <w:t>$</w:t>
+      </w:r>
+      <w:proofErr w:type="spellStart"/>
+      <w:r>
+        <w:rPr>
+          <w:rFonts w:ascii="Consolas" w:eastAsia="Times New Roman" w:hAnsi="Consolas" w:cs="Times New Roman"/>
+          <w:color w:val="001080"/>
+          <w:sz w:val="20"/>
+          <w:szCs w:val="20"/>
+        </w:rPr>
+        <w:t>i</w:t>
+      </w:r>
+      <w:proofErr w:type="spellEnd"/>
+      <w:r>
+        <w:rPr>
+          <w:rFonts w:ascii="Consolas" w:eastAsia="Times New Roman" w:hAnsi="Consolas" w:cs="Times New Roman"/>
+          <w:color w:val="000000"/>
+          <w:sz w:val="20"/>
+          <w:szCs w:val="20"/>
+        </w:rPr>
+        <w:t xml:space="preserve"> &lt;= </w:t>
+      </w:r>
+      <w:r>
+        <w:rPr>
+          <w:rFonts w:ascii="Consolas" w:eastAsia="Times New Roman" w:hAnsi="Consolas" w:cs="Times New Roman"/>
+          <w:color w:val="001080"/>
+          <w:sz w:val="20"/>
+          <w:szCs w:val="20"/>
+        </w:rPr>
+        <w:t>$n</w:t>
+      </w:r>
+      <w:r>
+        <w:rPr>
+          <w:rFonts w:ascii="Consolas" w:eastAsia="Times New Roman" w:hAnsi="Consolas" w:cs="Times New Roman"/>
+          <w:color w:val="000000"/>
+          <w:sz w:val="20"/>
+          <w:szCs w:val="20"/>
+        </w:rPr>
+        <w:t xml:space="preserve">; </w:t>
+      </w:r>
+      <w:r>
+        <w:rPr>
+          <w:rFonts w:ascii="Consolas" w:eastAsia="Times New Roman" w:hAnsi="Consolas" w:cs="Times New Roman"/>
+          <w:color w:val="001080"/>
+          <w:sz w:val="20"/>
+          <w:szCs w:val="20"/>
+        </w:rPr>
+        <w:t>$</w:t>
+      </w:r>
+      <w:proofErr w:type="spellStart"/>
+      <w:r>
+        <w:rPr>
+          <w:rFonts w:ascii="Consolas" w:eastAsia="Times New Roman" w:hAnsi="Consolas" w:cs="Times New Roman"/>
+          <w:color w:val="001080"/>
+          <w:sz w:val="20"/>
+          <w:szCs w:val="20"/>
+        </w:rPr>
+        <w:t>i</w:t>
+      </w:r>
+      <w:proofErr w:type="spellEnd"/>
+      <w:r>
+        <w:rPr>
+          <w:rFonts w:ascii="Consolas" w:eastAsia="Times New Roman" w:hAnsi="Consolas" w:cs="Times New Roman"/>
+          <w:color w:val="000000"/>
+          <w:sz w:val="20"/>
+          <w:szCs w:val="20"/>
+        </w:rPr>
+        <w:t>++) {</w:t>
+      </w:r>
+    </w:p>
+    <w:p>
+      <w:pPr>
+        <w:shd w:val="clear" w:color="auto" w:fill="FFFFFF"/>
+        <w:spacing w:after="0" w:line="270" w:lineRule="atLeast"/>
+        <w:rPr>
+          <w:rFonts w:ascii="Consolas" w:eastAsia="Times New Roman" w:hAnsi="Consolas" w:cs="Times New Roman"/>
+          <w:color w:val="000000"/>
+          <w:sz w:val="20"/>
+          <w:szCs w:val="20"/>
+        </w:rPr>
+      </w:pPr>
+      <w:r>
+        <w:rPr>
+          <w:rFonts w:ascii="Consolas" w:eastAsia="Times New Roman" w:hAnsi="Consolas" w:cs="Times New Roman"/>
+          <w:color w:val="000000"/>
+          <w:sz w:val="20"/>
+          <w:szCs w:val="20"/>
+        </w:rPr>
+        <w:t xml:space="preserve">            </w:t>
+      </w:r>
+      <w:proofErr w:type="gramStart"/>
+      <w:r>
+        <w:rPr>
+          <w:rFonts w:ascii="Consolas" w:eastAsia="Times New Roman" w:hAnsi="Consolas" w:cs="Times New Roman"/>
+          <w:color w:val="AF00DB"/>
+          <w:sz w:val="20"/>
+          <w:szCs w:val="20"/>
+        </w:rPr>
+        <w:t>if</w:t>
+      </w:r>
+      <w:proofErr w:type="gramEnd"/>
+      <w:r>
+        <w:rPr>
+          <w:rFonts w:ascii="Consolas" w:eastAsia="Times New Roman" w:hAnsi="Consolas" w:cs="Times New Roman"/>
+          <w:color w:val="000000"/>
+          <w:sz w:val="20"/>
+          <w:szCs w:val="20"/>
+        </w:rPr>
+        <w:t xml:space="preserve"> (</w:t>
+      </w:r>
+      <w:proofErr w:type="spellStart"/>
+      <w:r>
+        <w:rPr>
+          <w:rFonts w:ascii="Consolas" w:eastAsia="Times New Roman" w:hAnsi="Consolas" w:cs="Times New Roman"/>
+          <w:color w:val="795E26"/>
+          <w:sz w:val="20"/>
+          <w:szCs w:val="20"/>
+        </w:rPr>
+        <w:t>isset</w:t>
+      </w:r>
+      <w:proofErr w:type="spellEnd"/>
+      <w:r>
+        <w:rPr>
+          <w:rFonts w:ascii="Consolas" w:eastAsia="Times New Roman" w:hAnsi="Consolas" w:cs="Times New Roman"/>
+          <w:color w:val="000000"/>
+          <w:sz w:val="20"/>
+          <w:szCs w:val="20"/>
+        </w:rPr>
+        <w:t>(</w:t>
+      </w:r>
+      <w:r>
+        <w:rPr>
+          <w:rFonts w:ascii="Consolas" w:eastAsia="Times New Roman" w:hAnsi="Consolas" w:cs="Times New Roman"/>
+          <w:color w:val="001080"/>
+          <w:sz w:val="20"/>
+          <w:szCs w:val="20"/>
+        </w:rPr>
+        <w:t>$</w:t>
+      </w:r>
+      <w:proofErr w:type="spellStart"/>
+      <w:r>
+        <w:rPr>
+          <w:rFonts w:ascii="Consolas" w:eastAsia="Times New Roman" w:hAnsi="Consolas" w:cs="Times New Roman"/>
+          <w:color w:val="001080"/>
+          <w:sz w:val="20"/>
+          <w:szCs w:val="20"/>
+        </w:rPr>
+        <w:t>hashMap</w:t>
+      </w:r>
+      <w:proofErr w:type="spellEnd"/>
+      <w:r>
+        <w:rPr>
+          <w:rFonts w:ascii="Consolas" w:eastAsia="Times New Roman" w:hAnsi="Consolas" w:cs="Times New Roman"/>
+          <w:color w:val="000000"/>
+          <w:sz w:val="20"/>
+          <w:szCs w:val="20"/>
+        </w:rPr>
+        <w:t>[</w:t>
+      </w:r>
+      <w:r>
+        <w:rPr>
+          <w:rFonts w:ascii="Consolas" w:eastAsia="Times New Roman" w:hAnsi="Consolas" w:cs="Times New Roman"/>
+          <w:color w:val="001080"/>
+          <w:sz w:val="20"/>
+          <w:szCs w:val="20"/>
+        </w:rPr>
+        <w:t>$</w:t>
+      </w:r>
+      <w:proofErr w:type="spellStart"/>
+      <w:r>
+        <w:rPr>
+          <w:rFonts w:ascii="Consolas" w:eastAsia="Times New Roman" w:hAnsi="Consolas" w:cs="Times New Roman"/>
+          <w:color w:val="001080"/>
+          <w:sz w:val="20"/>
+          <w:szCs w:val="20"/>
+        </w:rPr>
+        <w:t>i</w:t>
+      </w:r>
+      <w:proofErr w:type="spellEnd"/>
+      <w:r>
+        <w:rPr>
+          <w:rFonts w:ascii="Consolas" w:eastAsia="Times New Roman" w:hAnsi="Consolas" w:cs="Times New Roman"/>
+          <w:color w:val="000000"/>
+          <w:sz w:val="20"/>
+          <w:szCs w:val="20"/>
+        </w:rPr>
+        <w:t>])) {</w:t>
+      </w:r>
+    </w:p>
+    <w:p>
+      <w:pPr>
+        <w:shd w:val="clear" w:color="auto" w:fill="FFFFFF"/>
+        <w:spacing w:after="0" w:line="270" w:lineRule="atLeast"/>
+        <w:rPr>
+          <w:rFonts w:ascii="Consolas" w:eastAsia="Times New Roman" w:hAnsi="Consolas" w:cs="Times New Roman"/>
+          <w:color w:val="000000"/>
+          <w:sz w:val="20"/>
+          <w:szCs w:val="20"/>
+        </w:rPr>
+      </w:pPr>
+      <w:r>
+        <w:rPr>
+          <w:rFonts w:ascii="Consolas" w:eastAsia="Times New Roman" w:hAnsi="Consolas" w:cs="Times New Roman"/>
+          <w:color w:val="000000"/>
+          <w:sz w:val="20"/>
+          <w:szCs w:val="20"/>
+        </w:rPr>
+        <w:t xml:space="preserve">                </w:t>
+      </w:r>
+      <w:proofErr w:type="gramStart"/>
+      <w:r>
+        <w:rPr>
+          <w:rFonts w:ascii="Consolas" w:eastAsia="Times New Roman" w:hAnsi="Consolas" w:cs="Times New Roman"/>
+          <w:color w:val="AF00DB"/>
+          <w:sz w:val="20"/>
+          <w:szCs w:val="20"/>
+        </w:rPr>
+        <w:t>if</w:t>
+      </w:r>
+      <w:proofErr w:type="gramEnd"/>
+      <w:r>
+        <w:rPr>
+          <w:rFonts w:ascii="Consolas" w:eastAsia="Times New Roman" w:hAnsi="Consolas" w:cs="Times New Roman"/>
+          <w:color w:val="000000"/>
+          <w:sz w:val="20"/>
+          <w:szCs w:val="20"/>
+        </w:rPr>
+        <w:t xml:space="preserve"> (</w:t>
+      </w:r>
+      <w:r>
+        <w:rPr>
+          <w:rFonts w:ascii="Consolas" w:eastAsia="Times New Roman" w:hAnsi="Consolas" w:cs="Times New Roman"/>
+          <w:color w:val="001080"/>
+          <w:sz w:val="20"/>
+          <w:szCs w:val="20"/>
+        </w:rPr>
+        <w:t>$</w:t>
+      </w:r>
+      <w:proofErr w:type="spellStart"/>
+      <w:r>
+        <w:rPr>
+          <w:rFonts w:ascii="Consolas" w:eastAsia="Times New Roman" w:hAnsi="Consolas" w:cs="Times New Roman"/>
+          <w:color w:val="001080"/>
+          <w:sz w:val="20"/>
+          <w:szCs w:val="20"/>
+        </w:rPr>
+        <w:t>hashMap</w:t>
+      </w:r>
+      <w:proofErr w:type="spellEnd"/>
+      <w:r>
+        <w:rPr>
+          <w:rFonts w:ascii="Consolas" w:eastAsia="Times New Roman" w:hAnsi="Consolas" w:cs="Times New Roman"/>
+          <w:color w:val="000000"/>
+          <w:sz w:val="20"/>
+          <w:szCs w:val="20"/>
+        </w:rPr>
+        <w:t>[</w:t>
+      </w:r>
+      <w:r>
+        <w:rPr>
+          <w:rFonts w:ascii="Consolas" w:eastAsia="Times New Roman" w:hAnsi="Consolas" w:cs="Times New Roman"/>
+          <w:color w:val="001080"/>
+          <w:sz w:val="20"/>
+          <w:szCs w:val="20"/>
+        </w:rPr>
+        <w:t>$</w:t>
+      </w:r>
+      <w:proofErr w:type="spellStart"/>
+      <w:r>
+        <w:rPr>
+          <w:rFonts w:ascii="Consolas" w:eastAsia="Times New Roman" w:hAnsi="Consolas" w:cs="Times New Roman"/>
+          <w:color w:val="001080"/>
+          <w:sz w:val="20"/>
+          <w:szCs w:val="20"/>
+        </w:rPr>
+        <w:t>i</w:t>
+      </w:r>
+      <w:proofErr w:type="spellEnd"/>
+      <w:r>
+        <w:rPr>
+          <w:rFonts w:ascii="Consolas" w:eastAsia="Times New Roman" w:hAnsi="Consolas" w:cs="Times New Roman"/>
+          <w:color w:val="000000"/>
+          <w:sz w:val="20"/>
+          <w:szCs w:val="20"/>
+        </w:rPr>
+        <w:t xml:space="preserve">] == </w:t>
+      </w:r>
+      <w:r>
+        <w:rPr>
+          <w:rFonts w:ascii="Consolas" w:eastAsia="Times New Roman" w:hAnsi="Consolas" w:cs="Times New Roman"/>
+          <w:color w:val="098658"/>
+          <w:sz w:val="20"/>
+          <w:szCs w:val="20"/>
+        </w:rPr>
+        <w:t>2</w:t>
+      </w:r>
+      <w:r>
+        <w:rPr>
+          <w:rFonts w:ascii="Consolas" w:eastAsia="Times New Roman" w:hAnsi="Consolas" w:cs="Times New Roman"/>
+          <w:color w:val="000000"/>
+          <w:sz w:val="20"/>
+          <w:szCs w:val="20"/>
+        </w:rPr>
+        <w:t>) {</w:t>
+      </w:r>
+    </w:p>
+    <w:p>
+      <w:pPr>
+        <w:shd w:val="clear" w:color="auto" w:fill="FFFFFF"/>
+        <w:spacing w:after="0" w:line="270" w:lineRule="atLeast"/>
+        <w:rPr>
+          <w:rFonts w:ascii="Consolas" w:eastAsia="Times New Roman" w:hAnsi="Consolas" w:cs="Times New Roman"/>
+          <w:color w:val="000000"/>
+          <w:sz w:val="20"/>
+          <w:szCs w:val="20"/>
+        </w:rPr>
+      </w:pPr>
+      <w:r>
+        <w:rPr>
+          <w:rFonts w:ascii="Consolas" w:eastAsia="Times New Roman" w:hAnsi="Consolas" w:cs="Times New Roman"/>
+          <w:color w:val="000000"/>
+          <w:sz w:val="20"/>
+          <w:szCs w:val="20"/>
+        </w:rPr>
+        <w:t xml:space="preserve">                    </w:t>
+      </w:r>
+      <w:r>
+        <w:rPr>
+          <w:rFonts w:ascii="Consolas" w:eastAsia="Times New Roman" w:hAnsi="Consolas" w:cs="Times New Roman"/>
+          <w:color w:val="001080"/>
+          <w:sz w:val="20"/>
+          <w:szCs w:val="20"/>
+        </w:rPr>
+        <w:t>$duplicate</w:t>
+      </w:r>
+      <w:r>
+        <w:rPr>
+          <w:rFonts w:ascii="Consolas" w:eastAsia="Times New Roman" w:hAnsi="Consolas" w:cs="Times New Roman"/>
+          <w:color w:val="000000"/>
+          <w:sz w:val="20"/>
+          <w:szCs w:val="20"/>
+        </w:rPr>
+        <w:t xml:space="preserve"> = </w:t>
+      </w:r>
+      <w:r>
+        <w:rPr>
+          <w:rFonts w:ascii="Consolas" w:eastAsia="Times New Roman" w:hAnsi="Consolas" w:cs="Times New Roman"/>
+          <w:color w:val="001080"/>
+          <w:sz w:val="20"/>
+          <w:szCs w:val="20"/>
+        </w:rPr>
+        <w:t>$</w:t>
+      </w:r>
+      <w:proofErr w:type="spellStart"/>
+      <w:r>
+        <w:rPr>
+          <w:rFonts w:ascii="Consolas" w:eastAsia="Times New Roman" w:hAnsi="Consolas" w:cs="Times New Roman"/>
+          <w:color w:val="001080"/>
+          <w:sz w:val="20"/>
+          <w:szCs w:val="20"/>
+        </w:rPr>
+        <w:t>i</w:t>
+      </w:r>
+      <w:proofErr w:type="spellEnd"/>
+      <w:r>
+        <w:rPr>
+          <w:rFonts w:ascii="Consolas" w:eastAsia="Times New Roman" w:hAnsi="Consolas" w:cs="Times New Roman"/>
+          <w:color w:val="000000"/>
+          <w:sz w:val="20"/>
+          <w:szCs w:val="20"/>
+        </w:rPr>
+        <w:t>;</w:t>
+      </w:r>
+    </w:p>
+    <w:p>
+      <w:pPr>
+        <w:shd w:val="clear" w:color="auto" w:fill="FFFFFF"/>
+        <w:spacing w:after="0" w:line="270" w:lineRule="atLeast"/>
+        <w:rPr>
+          <w:rFonts w:ascii="Consolas" w:eastAsia="Times New Roman" w:hAnsi="Consolas" w:cs="Times New Roman"/>
+          <w:color w:val="000000"/>
+          <w:sz w:val="20"/>
+          <w:szCs w:val="20"/>
+        </w:rPr>
+      </w:pPr>
+      <w:r>
+        <w:rPr>
+          <w:rFonts w:ascii="Consolas" w:eastAsia="Times New Roman" w:hAnsi="Consolas" w:cs="Times New Roman"/>
+          <w:color w:val="000000"/>
+          <w:sz w:val="20"/>
+          <w:szCs w:val="20"/>
+        </w:rPr>
+        <w:t>                }</w:t>
+      </w:r>
+    </w:p>
+    <w:p>
+      <w:pPr>
+        <w:shd w:val="clear" w:color="auto" w:fill="FFFFFF"/>
+        <w:spacing w:after="0" w:line="270" w:lineRule="atLeast"/>
+        <w:rPr>
+          <w:rFonts w:ascii="Consolas" w:eastAsia="Times New Roman" w:hAnsi="Consolas" w:cs="Times New Roman"/>
+          <w:color w:val="000000"/>
+          <w:sz w:val="20"/>
+          <w:szCs w:val="20"/>
+        </w:rPr>
+      </w:pPr>
+      <w:r>
+        <w:rPr>
+          <w:rFonts w:ascii="Consolas" w:eastAsia="Times New Roman" w:hAnsi="Consolas" w:cs="Times New Roman"/>
+          <w:color w:val="000000"/>
+          <w:sz w:val="20"/>
+          <w:szCs w:val="20"/>
+        </w:rPr>
+        <w:t xml:space="preserve">            } </w:t>
+      </w:r>
+      <w:r>
+        <w:rPr>
+          <w:rFonts w:ascii="Consolas" w:eastAsia="Times New Roman" w:hAnsi="Consolas" w:cs="Times New Roman"/>
+          <w:color w:val="AF00DB"/>
+          <w:sz w:val="20"/>
+          <w:szCs w:val="20"/>
+        </w:rPr>
+        <w:t>else</w:t>
+      </w:r>
+      <w:r>
+        <w:rPr>
+          <w:rFonts w:ascii="Consolas" w:eastAsia="Times New Roman" w:hAnsi="Consolas" w:cs="Times New Roman"/>
+          <w:color w:val="000000"/>
+          <w:sz w:val="20"/>
+          <w:szCs w:val="20"/>
+        </w:rPr>
+        <w:t xml:space="preserve"> {</w:t>
+      </w:r>
+    </w:p>
+    <w:p>
+      <w:pPr>
+        <w:shd w:val="clear" w:color="auto" w:fill="FFFFFF"/>
+        <w:spacing w:after="0" w:line="270" w:lineRule="atLeast"/>
+        <w:rPr>
+          <w:rFonts w:ascii="Consolas" w:eastAsia="Times New Roman" w:hAnsi="Consolas" w:cs="Times New Roman"/>
+          <w:color w:val="000000"/>
+          <w:sz w:val="20"/>
+          <w:szCs w:val="20"/>
+        </w:rPr>
+      </w:pPr>
+      <w:r>
+        <w:rPr>
+          <w:rFonts w:ascii="Consolas" w:eastAsia="Times New Roman" w:hAnsi="Consolas" w:cs="Times New Roman"/>
+          <w:color w:val="000000"/>
+          <w:sz w:val="20"/>
+          <w:szCs w:val="20"/>
+        </w:rPr>
+        <w:t xml:space="preserve">                </w:t>
+      </w:r>
+      <w:r>
+        <w:rPr>
+          <w:rFonts w:ascii="Consolas" w:eastAsia="Times New Roman" w:hAnsi="Consolas" w:cs="Times New Roman"/>
+          <w:color w:val="001080"/>
+          <w:sz w:val="20"/>
+          <w:szCs w:val="20"/>
+        </w:rPr>
+        <w:t>$missing</w:t>
+      </w:r>
+      <w:r>
+        <w:rPr>
+          <w:rFonts w:ascii="Consolas" w:eastAsia="Times New Roman" w:hAnsi="Consolas" w:cs="Times New Roman"/>
+          <w:color w:val="000000"/>
+          <w:sz w:val="20"/>
+          <w:szCs w:val="20"/>
+        </w:rPr>
+        <w:t xml:space="preserve"> = </w:t>
+      </w:r>
+      <w:r>
+        <w:rPr>
+          <w:rFonts w:ascii="Consolas" w:eastAsia="Times New Roman" w:hAnsi="Consolas" w:cs="Times New Roman"/>
+          <w:color w:val="001080"/>
+          <w:sz w:val="20"/>
+          <w:szCs w:val="20"/>
+        </w:rPr>
+        <w:t>$</w:t>
+      </w:r>
+      <w:proofErr w:type="spellStart"/>
+      <w:r>
+        <w:rPr>
+          <w:rFonts w:ascii="Consolas" w:eastAsia="Times New Roman" w:hAnsi="Consolas" w:cs="Times New Roman"/>
+          <w:color w:val="001080"/>
+          <w:sz w:val="20"/>
+          <w:szCs w:val="20"/>
+        </w:rPr>
+        <w:t>i</w:t>
+      </w:r>
+      <w:proofErr w:type="spellEnd"/>
+      <w:r>
+        <w:rPr>
+          <w:rFonts w:ascii="Consolas" w:eastAsia="Times New Roman" w:hAnsi="Consolas" w:cs="Times New Roman"/>
+          <w:color w:val="000000"/>
+          <w:sz w:val="20"/>
+          <w:szCs w:val="20"/>
+        </w:rPr>
+        <w:t>;</w:t>
+      </w:r>
+    </w:p>
+    <w:p>
+      <w:pPr>
+        <w:shd w:val="clear" w:color="auto" w:fill="FFFFFF"/>
+        <w:spacing w:after="0" w:line="270" w:lineRule="atLeast"/>
+        <w:rPr>
+          <w:rFonts w:ascii="Consolas" w:eastAsia="Times New Roman" w:hAnsi="Consolas" w:cs="Times New Roman"/>
+          <w:color w:val="000000"/>
+          <w:sz w:val="20"/>
+          <w:szCs w:val="20"/>
+        </w:rPr>
+      </w:pPr>
+      <w:r>
+        <w:rPr>
+          <w:rFonts w:ascii="Consolas" w:eastAsia="Times New Roman" w:hAnsi="Consolas" w:cs="Times New Roman"/>
+          <w:color w:val="000000"/>
+          <w:sz w:val="20"/>
+          <w:szCs w:val="20"/>
+        </w:rPr>
+        <w:t>            }</w:t>
+      </w:r>
+    </w:p>
+    <w:p>
+      <w:pPr>
+        <w:shd w:val="clear" w:color="auto" w:fill="FFFFFF"/>
+        <w:spacing w:after="0" w:line="270" w:lineRule="atLeast"/>
+        <w:rPr>
+          <w:rFonts w:ascii="Consolas" w:eastAsia="Times New Roman" w:hAnsi="Consolas" w:cs="Times New Roman"/>
+          <w:color w:val="000000"/>
+          <w:sz w:val="20"/>
+          <w:szCs w:val="20"/>
+        </w:rPr>
+      </w:pPr>
+    </w:p>
+    <w:p>
+      <w:pPr>
+        <w:shd w:val="clear" w:color="auto" w:fill="FFFFFF"/>
+        <w:spacing w:after="0" w:line="270" w:lineRule="atLeast"/>
+        <w:rPr>
+          <w:rFonts w:ascii="Consolas" w:eastAsia="Times New Roman" w:hAnsi="Consolas" w:cs="Times New Roman"/>
+          <w:color w:val="000000"/>
+          <w:sz w:val="20"/>
+          <w:szCs w:val="20"/>
+        </w:rPr>
+      </w:pPr>
+      <w:r>
+        <w:rPr>
+          <w:rFonts w:ascii="Consolas" w:eastAsia="Times New Roman" w:hAnsi="Consolas" w:cs="Times New Roman"/>
+          <w:color w:val="000000"/>
+          <w:sz w:val="20"/>
+          <w:szCs w:val="20"/>
+        </w:rPr>
+        <w:t xml:space="preserve">            </w:t>
+      </w:r>
+      <w:proofErr w:type="gramStart"/>
+      <w:r>
+        <w:rPr>
+          <w:rFonts w:ascii="Consolas" w:eastAsia="Times New Roman" w:hAnsi="Consolas" w:cs="Times New Roman"/>
+          <w:color w:val="AF00DB"/>
+          <w:sz w:val="20"/>
+          <w:szCs w:val="20"/>
+        </w:rPr>
+        <w:t>if</w:t>
+      </w:r>
+      <w:proofErr w:type="gramEnd"/>
+      <w:r>
+        <w:rPr>
+          <w:rFonts w:ascii="Consolas" w:eastAsia="Times New Roman" w:hAnsi="Consolas" w:cs="Times New Roman"/>
+          <w:color w:val="000000"/>
+          <w:sz w:val="20"/>
+          <w:szCs w:val="20"/>
+        </w:rPr>
+        <w:t xml:space="preserve"> (</w:t>
+      </w:r>
+      <w:proofErr w:type="spellStart"/>
+      <w:r>
+        <w:rPr>
+          <w:rFonts w:ascii="Consolas" w:eastAsia="Times New Roman" w:hAnsi="Consolas" w:cs="Times New Roman"/>
+          <w:color w:val="795E26"/>
+          <w:sz w:val="20"/>
+          <w:szCs w:val="20"/>
+        </w:rPr>
+        <w:t>isset</w:t>
+      </w:r>
+      <w:proofErr w:type="spellEnd"/>
+      <w:r>
+        <w:rPr>
+          <w:rFonts w:ascii="Consolas" w:eastAsia="Times New Roman" w:hAnsi="Consolas" w:cs="Times New Roman"/>
+          <w:color w:val="000000"/>
+          <w:sz w:val="20"/>
+          <w:szCs w:val="20"/>
+        </w:rPr>
+        <w:t>(</w:t>
+      </w:r>
+      <w:r>
+        <w:rPr>
+          <w:rFonts w:ascii="Consolas" w:eastAsia="Times New Roman" w:hAnsi="Consolas" w:cs="Times New Roman"/>
+          <w:color w:val="001080"/>
+          <w:sz w:val="20"/>
+          <w:szCs w:val="20"/>
+        </w:rPr>
+        <w:t>$duplicate</w:t>
+      </w:r>
+      <w:r>
+        <w:rPr>
+          <w:rFonts w:ascii="Consolas" w:eastAsia="Times New Roman" w:hAnsi="Consolas" w:cs="Times New Roman"/>
+          <w:color w:val="000000"/>
+          <w:sz w:val="20"/>
+          <w:szCs w:val="20"/>
+        </w:rPr>
+        <w:t xml:space="preserve">) &amp;&amp; </w:t>
+      </w:r>
+      <w:proofErr w:type="spellStart"/>
+      <w:r>
+        <w:rPr>
+          <w:rFonts w:ascii="Consolas" w:eastAsia="Times New Roman" w:hAnsi="Consolas" w:cs="Times New Roman"/>
+          <w:color w:val="795E26"/>
+          <w:sz w:val="20"/>
+          <w:szCs w:val="20"/>
+        </w:rPr>
+        <w:t>isset</w:t>
+      </w:r>
+      <w:proofErr w:type="spellEnd"/>
+      <w:r>
+        <w:rPr>
+          <w:rFonts w:ascii="Consolas" w:eastAsia="Times New Roman" w:hAnsi="Consolas" w:cs="Times New Roman"/>
+          <w:color w:val="000000"/>
+          <w:sz w:val="20"/>
+          <w:szCs w:val="20"/>
+        </w:rPr>
+        <w:t>(</w:t>
+      </w:r>
+      <w:r>
+        <w:rPr>
+          <w:rFonts w:ascii="Consolas" w:eastAsia="Times New Roman" w:hAnsi="Consolas" w:cs="Times New Roman"/>
+          <w:color w:val="001080"/>
+          <w:sz w:val="20"/>
+          <w:szCs w:val="20"/>
+        </w:rPr>
+        <w:t>$missing</w:t>
+      </w:r>
+      <w:r>
+        <w:rPr>
+          <w:rFonts w:ascii="Consolas" w:eastAsia="Times New Roman" w:hAnsi="Consolas" w:cs="Times New Roman"/>
+          <w:color w:val="000000"/>
+          <w:sz w:val="20"/>
+          <w:szCs w:val="20"/>
+        </w:rPr>
+        <w:t xml:space="preserve">)) </w:t>
+      </w:r>
+      <w:r>
+        <w:rPr>
+          <w:rFonts w:ascii="Consolas" w:eastAsia="Times New Roman" w:hAnsi="Consolas" w:cs="Times New Roman"/>
+          <w:color w:val="AF00DB"/>
+          <w:sz w:val="20"/>
+          <w:szCs w:val="20"/>
+        </w:rPr>
+        <w:t>return</w:t>
+      </w:r>
+      <w:r>
+        <w:rPr>
+          <w:rFonts w:ascii="Consolas" w:eastAsia="Times New Roman" w:hAnsi="Consolas" w:cs="Times New Roman"/>
+          <w:color w:val="000000"/>
+          <w:sz w:val="20"/>
+          <w:szCs w:val="20"/>
+        </w:rPr>
+        <w:t xml:space="preserve"> [</w:t>
+      </w:r>
+      <w:r>
+        <w:rPr>
+          <w:rFonts w:ascii="Consolas" w:eastAsia="Times New Roman" w:hAnsi="Consolas" w:cs="Times New Roman"/>
+          <w:color w:val="001080"/>
+          <w:sz w:val="20"/>
+          <w:szCs w:val="20"/>
+        </w:rPr>
+        <w:t>$duplicate</w:t>
+      </w:r>
+      <w:r>
+        <w:rPr>
+          <w:rFonts w:ascii="Consolas" w:eastAsia="Times New Roman" w:hAnsi="Consolas" w:cs="Times New Roman"/>
+          <w:color w:val="000000"/>
+          <w:sz w:val="20"/>
+          <w:szCs w:val="20"/>
+        </w:rPr>
+        <w:t xml:space="preserve">, </w:t>
+      </w:r>
+      <w:r>
+        <w:rPr>
+          <w:rFonts w:ascii="Consolas" w:eastAsia="Times New Roman" w:hAnsi="Consolas" w:cs="Times New Roman"/>
+          <w:color w:val="001080"/>
+          <w:sz w:val="20"/>
+          <w:szCs w:val="20"/>
+        </w:rPr>
+        <w:t>$missing</w:t>
+      </w:r>
+      <w:r>
+        <w:rPr>
+          <w:rFonts w:ascii="Consolas" w:eastAsia="Times New Roman" w:hAnsi="Consolas" w:cs="Times New Roman"/>
+          <w:color w:val="000000"/>
+          <w:sz w:val="20"/>
+          <w:szCs w:val="20"/>
+        </w:rPr>
+        <w:t>];</w:t>
+      </w:r>
+    </w:p>
+    <w:p>
+      <w:pPr>
+        <w:shd w:val="clear" w:color="auto" w:fill="FFFFFF"/>
+        <w:spacing w:after="0" w:line="270" w:lineRule="atLeast"/>
+        <w:rPr>
+          <w:rFonts w:ascii="Consolas" w:eastAsia="Times New Roman" w:hAnsi="Consolas" w:cs="Times New Roman"/>
+          <w:color w:val="000000"/>
+          <w:sz w:val="20"/>
+          <w:szCs w:val="20"/>
+        </w:rPr>
+      </w:pPr>
+      <w:r>
+        <w:rPr>
+          <w:rFonts w:ascii="Consolas" w:eastAsia="Times New Roman" w:hAnsi="Consolas" w:cs="Times New Roman"/>
+          <w:color w:val="000000"/>
+          <w:sz w:val="20"/>
+          <w:szCs w:val="20"/>
+        </w:rPr>
+        <w:t>        }</w:t>
+      </w:r>
+    </w:p>
+    <w:p>
+      <w:pPr>
+        <w:shd w:val="clear" w:color="auto" w:fill="FFFFFF"/>
+        <w:spacing w:after="0" w:line="270" w:lineRule="atLeast"/>
+        <w:rPr>
+          <w:rFonts w:ascii="Consolas" w:eastAsia="Times New Roman" w:hAnsi="Consolas" w:cs="Times New Roman"/>
+          <w:color w:val="000000"/>
+          <w:sz w:val="20"/>
+          <w:szCs w:val="20"/>
+        </w:rPr>
+      </w:pPr>
+      <w:r>
+        <w:rPr>
+          <w:rFonts w:ascii="Consolas" w:eastAsia="Times New Roman" w:hAnsi="Consolas" w:cs="Times New Roman"/>
+          <w:color w:val="000000"/>
+          <w:sz w:val="20"/>
+          <w:szCs w:val="20"/>
+        </w:rPr>
+        <w:lastRenderedPageBreak/>
+        <w:t>    }</w:t>
+      </w:r>
+    </w:p>
+    <w:p>
+      <w:pPr>
+        <w:shd w:val="clear" w:color="auto" w:fill="FFFFFE"/>
+        <w:spacing w:after="0" w:line="285" w:lineRule="atLeast"/>
+        <w:rPr>
+          <w:rFonts w:ascii="Consolas" w:eastAsia="Times New Roman" w:hAnsi="Consolas" w:cs="Times New Roman"/>
+          <w:color w:val="000000"/>
+          <w:sz w:val="21"/>
+          <w:szCs w:val="21"/>
+        </w:rPr>
+      </w:pPr>
       <w:bookmarkStart w:id="0" w:name="_GoBack"/>
       <w:bookmarkEnd w:id="0"/>
+    </w:p>
+    <w:p>
+      <w:pPr>
+        <w:shd w:val="clear" w:color="auto" w:fill="FFFFFF"/>
+        <w:spacing w:after="0" w:line="270" w:lineRule="atLeast"/>
+        <w:rPr>
+          <w:rFonts w:ascii="Consolas" w:eastAsia="Times New Roman" w:hAnsi="Consolas" w:cs="Times New Roman"/>
+          <w:color w:val="000000"/>
+          <w:sz w:val="20"/>
+          <w:szCs w:val="20"/>
+        </w:rPr>
+      </w:pPr>
     </w:p>
     <w:p>
       <w:pPr>

</xml_diff>